<commit_message>
update cv in about
</commit_message>
<xml_diff>
--- a/PersonalityWS.docx
+++ b/PersonalityWS.docx
@@ -2,8 +2,212 @@
 <file path=word/document.xml><?xml version="1.0" encoding="utf-8"?>
 <w:document xmlns:wpc="http://schemas.microsoft.com/office/word/2010/wordprocessingCanvas" xmlns:cx="http://schemas.microsoft.com/office/drawing/2014/chartex" xmlns:cx1="http://schemas.microsoft.com/office/drawing/2015/9/8/chartex" xmlns:cx2="http://schemas.microsoft.com/office/drawing/2015/10/21/chartex" xmlns:cx3="http://schemas.microsoft.com/office/drawing/2016/5/9/chartex" xmlns:cx4="http://schemas.microsoft.com/office/drawing/2016/5/10/chartex" xmlns:cx5="http://schemas.microsoft.com/office/drawing/2016/5/11/chartex" xmlns:cx6="http://schemas.microsoft.com/office/drawing/2016/5/12/chartex" xmlns:cx7="http://schemas.microsoft.com/office/drawing/2016/5/13/chartex" xmlns:cx8="http://schemas.microsoft.com/office/drawing/2016/5/14/chartex" xmlns:mc="http://schemas.openxmlformats.org/markup-compatibility/2006" xmlns:aink="http://schemas.microsoft.com/office/drawing/2016/ink" xmlns:am3d="http://schemas.microsoft.com/office/drawing/2017/model3d" xmlns:o="urn:schemas-microsoft-com:office:office" xmlns:oel="http://schemas.microsoft.com/office/2019/extlst" xmlns:r="http://schemas.openxmlformats.org/officeDocument/2006/relationships" xmlns:m="http://schemas.openxmlformats.org/officeDocument/2006/math" xmlns:v="urn:schemas-microsoft-com:vml" xmlns:wp14="http://schemas.microsoft.com/office/word/2010/wordprocessingDrawing" xmlns:wp="http://schemas.openxmlformats.org/drawingml/2006/wordprocessingDrawing" xmlns:w10="urn:schemas-microsoft-com:office:word" xmlns:w="http://schemas.openxmlformats.org/wordprocessingml/2006/main" xmlns:w14="http://schemas.microsoft.com/office/word/2010/wordml" xmlns:w15="http://schemas.microsoft.com/office/word/2012/wordml" xmlns:w16cex="http://schemas.microsoft.com/office/word/2018/wordml/cex" xmlns:w16cid="http://schemas.microsoft.com/office/word/2016/wordml/cid" xmlns:w16="http://schemas.microsoft.com/office/word/2018/wordml" xmlns:w16du="http://schemas.microsoft.com/office/word/2023/wordml/word16du" xmlns:w16sdtdh="http://schemas.microsoft.com/office/word/2020/wordml/sdtdatahash" xmlns:w16sdtfl="http://schemas.microsoft.com/office/word/2024/wordml/sdtformatlock" xmlns:w16se="http://schemas.microsoft.com/office/word/2015/wordml/symex" xmlns:wpg="http://schemas.microsoft.com/office/word/2010/wordprocessingGroup" xmlns:wpi="http://schemas.microsoft.com/office/word/2010/wordprocessingInk" xmlns:wne="http://schemas.microsoft.com/office/word/2006/wordml" xmlns:wps="http://schemas.microsoft.com/office/word/2010/wordprocessingShape" mc:Ignorable="w14 w15 w16se w16cid w16 w16cex w16sdtdh w16sdtfl w16du wp14">
   <w:body>
+    <w:p/>
+    <w:p/>
+    <w:p/>
+    <w:p/>
+    <w:p/>
+    <w:p/>
+    <w:p/>
+    <w:p>
+      <w:pPr>
+        <w:rPr>
+          <w:sz w:val="52"/>
+          <w:szCs w:val="52"/>
+        </w:rPr>
+      </w:pPr>
+      <w:r>
+        <w:rPr>
+          <w:sz w:val="52"/>
+          <w:szCs w:val="52"/>
+        </w:rPr>
+        <w:t>I</w:t>
+      </w:r>
+      <w:r>
+        <w:rPr>
+          <w:sz w:val="52"/>
+          <w:szCs w:val="52"/>
+        </w:rPr>
+        <w:t xml:space="preserve"> </w:t>
+      </w:r>
+      <w:r>
+        <w:rPr>
+          <w:sz w:val="52"/>
+          <w:szCs w:val="52"/>
+        </w:rPr>
+        <w:t>h</w:t>
+      </w:r>
+      <w:r>
+        <w:rPr>
+          <w:sz w:val="52"/>
+          <w:szCs w:val="52"/>
+        </w:rPr>
+        <w:t xml:space="preserve">ave a friend who is </w:t>
+      </w:r>
+      <w:r>
+        <w:rPr>
+          <w:sz w:val="52"/>
+          <w:szCs w:val="52"/>
+        </w:rPr>
+        <w:t xml:space="preserve">and </w:t>
+      </w:r>
+      <w:r>
+        <w:rPr>
+          <w:sz w:val="52"/>
+          <w:szCs w:val="52"/>
+        </w:rPr>
+        <w:t xml:space="preserve">hard-working, </w:t>
+      </w:r>
+      <w:r>
+        <w:rPr>
+          <w:sz w:val="52"/>
+          <w:szCs w:val="52"/>
+        </w:rPr>
+        <w:t>and quiet</w:t>
+      </w:r>
+      <w:r>
+        <w:rPr>
+          <w:sz w:val="52"/>
+          <w:szCs w:val="52"/>
+        </w:rPr>
+        <w:t xml:space="preserve"> </w:t>
+      </w:r>
+      <w:r>
+        <w:rPr>
+          <w:sz w:val="52"/>
+          <w:szCs w:val="52"/>
+        </w:rPr>
+        <w:t xml:space="preserve">but sometimes is mean </w:t>
+      </w:r>
+    </w:p>
+    <w:p>
+      <w:pPr>
+        <w:rPr>
+          <w:sz w:val="52"/>
+          <w:szCs w:val="52"/>
+        </w:rPr>
+      </w:pPr>
+    </w:p>
+    <w:p>
+      <w:pPr>
+        <w:rPr>
+          <w:sz w:val="52"/>
+          <w:szCs w:val="52"/>
+        </w:rPr>
+      </w:pPr>
+      <w:r>
+        <w:rPr>
+          <w:sz w:val="52"/>
+          <w:szCs w:val="52"/>
+        </w:rPr>
+        <w:t xml:space="preserve">A friend is someone I go to the nightclub with. </w:t>
+      </w:r>
+    </w:p>
+    <w:p>
+      <w:pPr>
+        <w:rPr>
+          <w:sz w:val="52"/>
+          <w:szCs w:val="52"/>
+        </w:rPr>
+      </w:pPr>
+    </w:p>
+    <w:p>
+      <w:pPr>
+        <w:rPr>
+          <w:sz w:val="52"/>
+          <w:szCs w:val="52"/>
+        </w:rPr>
+      </w:pPr>
+      <w:r>
+        <w:rPr>
+          <w:sz w:val="52"/>
+          <w:szCs w:val="52"/>
+        </w:rPr>
+        <w:t>Friendly i</w:t>
+      </w:r>
+      <w:r>
+        <w:rPr>
+          <w:sz w:val="52"/>
+          <w:szCs w:val="52"/>
+        </w:rPr>
+        <w:t>s</w:t>
+      </w:r>
+      <w:r>
+        <w:rPr>
+          <w:sz w:val="52"/>
+          <w:szCs w:val="52"/>
+        </w:rPr>
+        <w:t xml:space="preserve"> how we describe someone </w:t>
+      </w:r>
+      <w:r>
+        <w:rPr>
+          <w:sz w:val="52"/>
+          <w:szCs w:val="52"/>
+        </w:rPr>
+        <w:t>who makes lots of friends</w:t>
+      </w:r>
+    </w:p>
+    <w:p>
+      <w:pPr>
+        <w:rPr>
+          <w:sz w:val="52"/>
+          <w:szCs w:val="52"/>
+        </w:rPr>
+      </w:pPr>
+      <w:proofErr w:type="gramStart"/>
+      <w:r>
+        <w:rPr>
+          <w:sz w:val="52"/>
+          <w:szCs w:val="52"/>
+        </w:rPr>
+        <w:t>Adjective describes</w:t>
+      </w:r>
+      <w:proofErr w:type="gramEnd"/>
+      <w:r>
+        <w:rPr>
+          <w:sz w:val="52"/>
+          <w:szCs w:val="52"/>
+        </w:rPr>
+        <w:t xml:space="preserve"> a person or a thing.</w:t>
+      </w:r>
+    </w:p>
+    <w:p>
+      <w:pPr>
+        <w:rPr>
+          <w:sz w:val="52"/>
+          <w:szCs w:val="52"/>
+        </w:rPr>
+      </w:pPr>
+    </w:p>
+    <w:p>
+      <w:pPr>
+        <w:rPr>
+          <w:sz w:val="52"/>
+          <w:szCs w:val="52"/>
+        </w:rPr>
+      </w:pPr>
+    </w:p>
+    <w:p>
+      <w:pPr>
+        <w:rPr>
+          <w:sz w:val="52"/>
+          <w:szCs w:val="52"/>
+        </w:rPr>
+      </w:pPr>
+      <w:r>
+        <w:rPr>
+          <w:sz w:val="52"/>
+          <w:szCs w:val="52"/>
+        </w:rPr>
+        <w:br w:type="page"/>
+      </w:r>
+    </w:p>
     <w:p>
       <w:r>
+        <w:rPr>
+          <w:noProof/>
+        </w:rPr>
+        <w:lastRenderedPageBreak/>
         <mc:AlternateContent>
           <mc:Choice Requires="wps">
             <w:drawing>
@@ -369,6 +573,9 @@
         </mc:AlternateContent>
       </w:r>
       <w:r>
+        <w:rPr>
+          <w:noProof/>
+        </w:rPr>
         <mc:AlternateContent>
           <mc:Choice Requires="wps">
             <w:drawing>
@@ -486,42 +693,6 @@
                                 <w:szCs w:val="36"/>
                               </w:rPr>
                             </w:pPr>
-                            <w:r>
-                              <w:rPr>
-                                <w:rFonts w:asciiTheme="minorHAnsi" w:hAnsi="Calibri" w:cstheme="minorBidi"/>
-                                <w:color w:val="000000" w:themeColor="text1"/>
-                                <w:kern w:val="24"/>
-                                <w:sz w:val="36"/>
-                                <w:szCs w:val="36"/>
-                              </w:rPr>
-                              <w:t xml:space="preserve">Lazy  </w:t>
-                            </w:r>
-                          </w:p>
-                          <w:p>
-                            <w:pPr>
-                              <w:pStyle w:val="ListParagraph"/>
-                              <w:numPr>
-                                <w:ilvl w:val="0"/>
-                                <w:numId w:val="24"/>
-                              </w:numPr>
-                              <w:rPr>
-                                <w:rFonts w:asciiTheme="minorHAnsi" w:hAnsi="Calibri" w:cstheme="minorBidi"/>
-                                <w:color w:val="000000" w:themeColor="text1"/>
-                                <w:kern w:val="24"/>
-                                <w:sz w:val="36"/>
-                                <w:szCs w:val="36"/>
-                              </w:rPr>
-                            </w:pPr>
-                            <w:r>
-                              <w:rPr>
-                                <w:rFonts w:asciiTheme="minorHAnsi" w:hAnsi="Calibri" w:cstheme="minorBidi"/>
-                                <w:color w:val="000000" w:themeColor="text1"/>
-                                <w:kern w:val="24"/>
-                                <w:sz w:val="36"/>
-                                <w:szCs w:val="36"/>
-                              </w:rPr>
-                              <w:t>Hard-working</w:t>
-                            </w:r>
                           </w:p>
                           <w:p>
                             <w:pPr>
@@ -546,8 +717,24 @@
                                 <w:sz w:val="36"/>
                                 <w:szCs w:val="36"/>
                               </w:rPr>
-                              <w:t xml:space="preserve">Funny  </w:t>
+                              <w:t xml:space="preserve">  </w:t>
                             </w:r>
+                          </w:p>
+                          <w:p>
+                            <w:pPr>
+                              <w:pStyle w:val="ListParagraph"/>
+                              <w:numPr>
+                                <w:ilvl w:val="0"/>
+                                <w:numId w:val="25"/>
+                              </w:numPr>
+                              <w:rPr>
+                                <w:rFonts w:asciiTheme="minorHAnsi" w:hAnsi="Calibri" w:cstheme="minorBidi"/>
+                                <w:color w:val="000000" w:themeColor="text1"/>
+                                <w:kern w:val="24"/>
+                                <w:sz w:val="36"/>
+                                <w:szCs w:val="36"/>
+                              </w:rPr>
+                            </w:pPr>
                           </w:p>
                           <w:p>
                             <w:pPr>
@@ -572,7 +759,7 @@
                                 <w:sz w:val="36"/>
                                 <w:szCs w:val="36"/>
                               </w:rPr>
-                              <w:t xml:space="preserve">Rude  </w:t>
+                              <w:t xml:space="preserve">  </w:t>
                             </w:r>
                           </w:p>
                           <w:p>
@@ -590,42 +777,6 @@
                                 <w:szCs w:val="36"/>
                               </w:rPr>
                             </w:pPr>
-                            <w:r>
-                              <w:rPr>
-                                <w:rFonts w:asciiTheme="minorHAnsi" w:hAnsi="Calibri" w:cstheme="minorBidi"/>
-                                <w:color w:val="000000" w:themeColor="text1"/>
-                                <w:kern w:val="24"/>
-                                <w:sz w:val="36"/>
-                                <w:szCs w:val="36"/>
-                              </w:rPr>
-                              <w:t xml:space="preserve">Quiet  </w:t>
-                            </w:r>
-                          </w:p>
-                          <w:p>
-                            <w:pPr>
-                              <w:pStyle w:val="ListParagraph"/>
-                              <w:numPr>
-                                <w:ilvl w:val="0"/>
-                                <w:numId w:val="25"/>
-                              </w:numPr>
-                              <w:rPr>
-                                <w:rFonts w:asciiTheme="minorHAnsi" w:hAnsi="Calibri" w:cstheme="minorBidi"/>
-                                <w:color w:val="000000" w:themeColor="text1"/>
-                                <w:kern w:val="24"/>
-                                <w:sz w:val="36"/>
-                                <w:szCs w:val="36"/>
-                              </w:rPr>
-                            </w:pPr>
-                            <w:r>
-                              <w:rPr>
-                                <w:rFonts w:asciiTheme="minorHAnsi" w:hAnsi="Calibri" w:cstheme="minorBidi"/>
-                                <w:color w:val="000000" w:themeColor="text1"/>
-                                <w:kern w:val="24"/>
-                                <w:sz w:val="36"/>
-                                <w:szCs w:val="36"/>
-                              </w:rPr>
-                              <w:t xml:space="preserve">Kind  </w:t>
-                            </w:r>
                           </w:p>
                           <w:p>
                             <w:pPr>
@@ -646,7 +797,7 @@
                                 <w:sz w:val="36"/>
                                 <w:szCs w:val="36"/>
                               </w:rPr>
-                              <w:t xml:space="preserve">- Mean  </w:t>
+                              <w:t xml:space="preserve">-  </w:t>
                             </w:r>
                           </w:p>
                         </w:txbxContent>
@@ -665,7 +816,11 @@
           </mc:Choice>
           <mc:Fallback>
             <w:pict>
-              <v:shape w14:anchorId="67A94781" id="TextBox 12" o:spid="_x0000_s1027" type="#_x0000_t202" style="position:absolute;margin-left:321pt;margin-top:115.5pt;width:201.75pt;height:253.5pt;z-index:251659264;visibility:visible;mso-wrap-style:square;mso-height-percent:0;mso-wrap-distance-left:9pt;mso-wrap-distance-top:0;mso-wrap-distance-right:9pt;mso-wrap-distance-bottom:0;mso-position-horizontal:absolute;mso-position-horizontal-relative:text;mso-position-vertical:absolute;mso-position-vertical-relative:text;mso-height-percent:0;mso-height-relative:margin;v-text-anchor:top" o:gfxdata="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" filled="f" stroked="f">
+              <v:shapetype w14:anchorId="67A94781" id="_x0000_t202" coordsize="21600,21600" o:spt="202" path="m,l,21600r21600,l21600,xe">
+                <v:stroke joinstyle="miter"/>
+                <v:path gradientshapeok="t" o:connecttype="rect"/>
+              </v:shapetype>
+              <v:shape id="TextBox 12" o:spid="_x0000_s1027" type="#_x0000_t202" style="position:absolute;margin-left:321pt;margin-top:115.5pt;width:201.75pt;height:253.5pt;z-index:251659264;visibility:visible;mso-wrap-style:square;mso-height-percent:0;mso-wrap-distance-left:9pt;mso-wrap-distance-top:0;mso-wrap-distance-right:9pt;mso-wrap-distance-bottom:0;mso-position-horizontal:absolute;mso-position-horizontal-relative:text;mso-position-vertical:absolute;mso-position-vertical-relative:text;mso-height-percent:0;mso-height-relative:margin;v-text-anchor:top" o:gfxdata="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" filled="f" stroked="f">
                 <v:textbox>
                   <w:txbxContent>
                     <w:p>
@@ -747,42 +902,6 @@
                           <w:szCs w:val="36"/>
                         </w:rPr>
                       </w:pPr>
-                      <w:r>
-                        <w:rPr>
-                          <w:rFonts w:asciiTheme="minorHAnsi" w:hAnsi="Calibri" w:cstheme="minorBidi"/>
-                          <w:color w:val="000000" w:themeColor="text1"/>
-                          <w:kern w:val="24"/>
-                          <w:sz w:val="36"/>
-                          <w:szCs w:val="36"/>
-                        </w:rPr>
-                        <w:t xml:space="preserve">Lazy  </w:t>
-                      </w:r>
-                    </w:p>
-                    <w:p>
-                      <w:pPr>
-                        <w:pStyle w:val="ListParagraph"/>
-                        <w:numPr>
-                          <w:ilvl w:val="0"/>
-                          <w:numId w:val="24"/>
-                        </w:numPr>
-                        <w:rPr>
-                          <w:rFonts w:asciiTheme="minorHAnsi" w:hAnsi="Calibri" w:cstheme="minorBidi"/>
-                          <w:color w:val="000000" w:themeColor="text1"/>
-                          <w:kern w:val="24"/>
-                          <w:sz w:val="36"/>
-                          <w:szCs w:val="36"/>
-                        </w:rPr>
-                      </w:pPr>
-                      <w:r>
-                        <w:rPr>
-                          <w:rFonts w:asciiTheme="minorHAnsi" w:hAnsi="Calibri" w:cstheme="minorBidi"/>
-                          <w:color w:val="000000" w:themeColor="text1"/>
-                          <w:kern w:val="24"/>
-                          <w:sz w:val="36"/>
-                          <w:szCs w:val="36"/>
-                        </w:rPr>
-                        <w:t>Hard-working</w:t>
-                      </w:r>
                     </w:p>
                     <w:p>
                       <w:pPr>
@@ -807,8 +926,24 @@
                           <w:sz w:val="36"/>
                           <w:szCs w:val="36"/>
                         </w:rPr>
-                        <w:t xml:space="preserve">Funny  </w:t>
+                        <w:t xml:space="preserve">  </w:t>
                       </w:r>
+                    </w:p>
+                    <w:p>
+                      <w:pPr>
+                        <w:pStyle w:val="ListParagraph"/>
+                        <w:numPr>
+                          <w:ilvl w:val="0"/>
+                          <w:numId w:val="25"/>
+                        </w:numPr>
+                        <w:rPr>
+                          <w:rFonts w:asciiTheme="minorHAnsi" w:hAnsi="Calibri" w:cstheme="minorBidi"/>
+                          <w:color w:val="000000" w:themeColor="text1"/>
+                          <w:kern w:val="24"/>
+                          <w:sz w:val="36"/>
+                          <w:szCs w:val="36"/>
+                        </w:rPr>
+                      </w:pPr>
                     </w:p>
                     <w:p>
                       <w:pPr>
@@ -833,7 +968,7 @@
                           <w:sz w:val="36"/>
                           <w:szCs w:val="36"/>
                         </w:rPr>
-                        <w:t xml:space="preserve">Rude  </w:t>
+                        <w:t xml:space="preserve">  </w:t>
                       </w:r>
                     </w:p>
                     <w:p>
@@ -851,42 +986,6 @@
                           <w:szCs w:val="36"/>
                         </w:rPr>
                       </w:pPr>
-                      <w:r>
-                        <w:rPr>
-                          <w:rFonts w:asciiTheme="minorHAnsi" w:hAnsi="Calibri" w:cstheme="minorBidi"/>
-                          <w:color w:val="000000" w:themeColor="text1"/>
-                          <w:kern w:val="24"/>
-                          <w:sz w:val="36"/>
-                          <w:szCs w:val="36"/>
-                        </w:rPr>
-                        <w:t xml:space="preserve">Quiet  </w:t>
-                      </w:r>
-                    </w:p>
-                    <w:p>
-                      <w:pPr>
-                        <w:pStyle w:val="ListParagraph"/>
-                        <w:numPr>
-                          <w:ilvl w:val="0"/>
-                          <w:numId w:val="25"/>
-                        </w:numPr>
-                        <w:rPr>
-                          <w:rFonts w:asciiTheme="minorHAnsi" w:hAnsi="Calibri" w:cstheme="minorBidi"/>
-                          <w:color w:val="000000" w:themeColor="text1"/>
-                          <w:kern w:val="24"/>
-                          <w:sz w:val="36"/>
-                          <w:szCs w:val="36"/>
-                        </w:rPr>
-                      </w:pPr>
-                      <w:r>
-                        <w:rPr>
-                          <w:rFonts w:asciiTheme="minorHAnsi" w:hAnsi="Calibri" w:cstheme="minorBidi"/>
-                          <w:color w:val="000000" w:themeColor="text1"/>
-                          <w:kern w:val="24"/>
-                          <w:sz w:val="36"/>
-                          <w:szCs w:val="36"/>
-                        </w:rPr>
-                        <w:t xml:space="preserve">Kind  </w:t>
-                      </w:r>
                     </w:p>
                     <w:p>
                       <w:pPr>
@@ -907,7 +1006,7 @@
                           <w:sz w:val="36"/>
                           <w:szCs w:val="36"/>
                         </w:rPr>
-                        <w:t xml:space="preserve">- Mean  </w:t>
+                        <w:t xml:space="preserve">-  </w:t>
                       </w:r>
                     </w:p>
                   </w:txbxContent>
@@ -918,6 +1017,9 @@
         </mc:AlternateContent>
       </w:r>
       <w:r>
+        <w:rPr>
+          <w:noProof/>
+        </w:rPr>
         <mc:AlternateContent>
           <mc:Choice Requires="wps">
             <w:drawing>
@@ -1008,6 +1110,16 @@
                                 <w:szCs w:val="36"/>
                               </w:rPr>
                             </w:pPr>
+                            <w:r>
+                              <w:rPr>
+                                <w:rFonts w:hAnsi="Calibri"/>
+                                <w:color w:val="000000" w:themeColor="text1"/>
+                                <w:kern w:val="24"/>
+                                <w:sz w:val="36"/>
+                                <w:szCs w:val="36"/>
+                              </w:rPr>
+                              <w:t>Lazy</w:t>
+                            </w:r>
                           </w:p>
                           <w:p>
                             <w:pPr>
@@ -1019,6 +1131,16 @@
                                 <w:szCs w:val="36"/>
                               </w:rPr>
                             </w:pPr>
+                            <w:r>
+                              <w:rPr>
+                                <w:rFonts w:hAnsi="Calibri"/>
+                                <w:color w:val="000000" w:themeColor="text1"/>
+                                <w:kern w:val="24"/>
+                                <w:sz w:val="36"/>
+                                <w:szCs w:val="36"/>
+                              </w:rPr>
+                              <w:t>Rude</w:t>
+                            </w:r>
                           </w:p>
                           <w:p>
                             <w:pPr>
@@ -1030,6 +1152,27 @@
                                 <w:szCs w:val="36"/>
                               </w:rPr>
                             </w:pPr>
+                            <w:r>
+                              <w:rPr>
+                                <w:rFonts w:hAnsi="Calibri"/>
+                                <w:color w:val="000000" w:themeColor="text1"/>
+                                <w:kern w:val="24"/>
+                                <w:sz w:val="36"/>
+                                <w:szCs w:val="36"/>
+                                <w:highlight w:val="red"/>
+                              </w:rPr>
+                              <w:t>Mean</w:t>
+                            </w:r>
+                            <w:r>
+                              <w:rPr>
+                                <w:rFonts w:hAnsi="Calibri"/>
+                                <w:color w:val="000000" w:themeColor="text1"/>
+                                <w:kern w:val="24"/>
+                                <w:sz w:val="36"/>
+                                <w:szCs w:val="36"/>
+                              </w:rPr>
+                              <w:t xml:space="preserve"> = pas genial</w:t>
+                            </w:r>
                           </w:p>
                           <w:p>
                             <w:pPr>
@@ -1127,6 +1270,16 @@
                           <w:szCs w:val="36"/>
                         </w:rPr>
                       </w:pPr>
+                      <w:r>
+                        <w:rPr>
+                          <w:rFonts w:hAnsi="Calibri"/>
+                          <w:color w:val="000000" w:themeColor="text1"/>
+                          <w:kern w:val="24"/>
+                          <w:sz w:val="36"/>
+                          <w:szCs w:val="36"/>
+                        </w:rPr>
+                        <w:t>Lazy</w:t>
+                      </w:r>
                     </w:p>
                     <w:p>
                       <w:pPr>
@@ -1138,6 +1291,16 @@
                           <w:szCs w:val="36"/>
                         </w:rPr>
                       </w:pPr>
+                      <w:r>
+                        <w:rPr>
+                          <w:rFonts w:hAnsi="Calibri"/>
+                          <w:color w:val="000000" w:themeColor="text1"/>
+                          <w:kern w:val="24"/>
+                          <w:sz w:val="36"/>
+                          <w:szCs w:val="36"/>
+                        </w:rPr>
+                        <w:t>Rude</w:t>
+                      </w:r>
                     </w:p>
                     <w:p>
                       <w:pPr>
@@ -1149,6 +1312,27 @@
                           <w:szCs w:val="36"/>
                         </w:rPr>
                       </w:pPr>
+                      <w:r>
+                        <w:rPr>
+                          <w:rFonts w:hAnsi="Calibri"/>
+                          <w:color w:val="000000" w:themeColor="text1"/>
+                          <w:kern w:val="24"/>
+                          <w:sz w:val="36"/>
+                          <w:szCs w:val="36"/>
+                          <w:highlight w:val="red"/>
+                        </w:rPr>
+                        <w:t>Mean</w:t>
+                      </w:r>
+                      <w:r>
+                        <w:rPr>
+                          <w:rFonts w:hAnsi="Calibri"/>
+                          <w:color w:val="000000" w:themeColor="text1"/>
+                          <w:kern w:val="24"/>
+                          <w:sz w:val="36"/>
+                          <w:szCs w:val="36"/>
+                        </w:rPr>
+                        <w:t xml:space="preserve"> = pas genial</w:t>
+                      </w:r>
                     </w:p>
                     <w:p>
                       <w:pPr>
@@ -1191,6 +1375,9 @@
         </mc:AlternateContent>
       </w:r>
       <w:r>
+        <w:rPr>
+          <w:noProof/>
+        </w:rPr>
         <mc:AlternateContent>
           <mc:Choice Requires="wps">
             <w:drawing>
@@ -1308,6 +1495,38 @@
                                 <w:szCs w:val="36"/>
                               </w:rPr>
                             </w:pPr>
+                            <w:r>
+                              <w:rPr>
+                                <w:rFonts w:hAnsi="Calibri"/>
+                                <w:color w:val="000000" w:themeColor="text1"/>
+                                <w:kern w:val="24"/>
+                                <w:sz w:val="36"/>
+                                <w:szCs w:val="36"/>
+                              </w:rPr>
+                              <w:t>Funny</w:t>
+                            </w:r>
+                          </w:p>
+                          <w:p>
+                            <w:pPr>
+                              <w:rPr>
+                                <w:rFonts w:hAnsi="Calibri"/>
+                                <w:color w:val="000000" w:themeColor="text1"/>
+                                <w:kern w:val="24"/>
+                                <w:sz w:val="36"/>
+                                <w:szCs w:val="36"/>
+                              </w:rPr>
+                            </w:pPr>
+                            <w:r>
+                              <w:rPr>
+                                <w:rFonts w:hAnsi="Calibri"/>
+                                <w:color w:val="000000" w:themeColor="text1"/>
+                                <w:kern w:val="24"/>
+                                <w:sz w:val="36"/>
+                                <w:szCs w:val="36"/>
+                                <w:highlight w:val="red"/>
+                              </w:rPr>
+                              <w:t>Hard-working</w:t>
+                            </w:r>
                           </w:p>
                           <w:p>
                             <w:pPr>
@@ -1321,6 +1540,17 @@
                                 <w:szCs w:val="36"/>
                               </w:rPr>
                             </w:pPr>
+                            <w:r>
+                              <w:rPr>
+                                <w:rFonts w:hAnsi="Calibri"/>
+                                <w:color w:val="000000" w:themeColor="text1"/>
+                                <w:kern w:val="24"/>
+                                <w:sz w:val="36"/>
+                                <w:szCs w:val="36"/>
+                                <w:highlight w:val="red"/>
+                              </w:rPr>
+                              <w:t>Quiet</w:t>
+                            </w:r>
                           </w:p>
                           <w:p>
                             <w:pPr>
@@ -1334,6 +1564,16 @@
                                 <w:szCs w:val="36"/>
                               </w:rPr>
                             </w:pPr>
+                            <w:r>
+                              <w:rPr>
+                                <w:rFonts w:hAnsi="Calibri"/>
+                                <w:color w:val="000000" w:themeColor="text1"/>
+                                <w:kern w:val="24"/>
+                                <w:sz w:val="36"/>
+                                <w:szCs w:val="36"/>
+                              </w:rPr>
+                              <w:t>Kind</w:t>
+                            </w:r>
                           </w:p>
                           <w:p>
                             <w:pPr>
@@ -1464,6 +1704,38 @@
                           <w:szCs w:val="36"/>
                         </w:rPr>
                       </w:pPr>
+                      <w:r>
+                        <w:rPr>
+                          <w:rFonts w:hAnsi="Calibri"/>
+                          <w:color w:val="000000" w:themeColor="text1"/>
+                          <w:kern w:val="24"/>
+                          <w:sz w:val="36"/>
+                          <w:szCs w:val="36"/>
+                        </w:rPr>
+                        <w:t>Funny</w:t>
+                      </w:r>
+                    </w:p>
+                    <w:p>
+                      <w:pPr>
+                        <w:rPr>
+                          <w:rFonts w:hAnsi="Calibri"/>
+                          <w:color w:val="000000" w:themeColor="text1"/>
+                          <w:kern w:val="24"/>
+                          <w:sz w:val="36"/>
+                          <w:szCs w:val="36"/>
+                        </w:rPr>
+                      </w:pPr>
+                      <w:r>
+                        <w:rPr>
+                          <w:rFonts w:hAnsi="Calibri"/>
+                          <w:color w:val="000000" w:themeColor="text1"/>
+                          <w:kern w:val="24"/>
+                          <w:sz w:val="36"/>
+                          <w:szCs w:val="36"/>
+                          <w:highlight w:val="red"/>
+                        </w:rPr>
+                        <w:t>Hard-working</w:t>
+                      </w:r>
                     </w:p>
                     <w:p>
                       <w:pPr>
@@ -1477,6 +1749,17 @@
                           <w:szCs w:val="36"/>
                         </w:rPr>
                       </w:pPr>
+                      <w:r>
+                        <w:rPr>
+                          <w:rFonts w:hAnsi="Calibri"/>
+                          <w:color w:val="000000" w:themeColor="text1"/>
+                          <w:kern w:val="24"/>
+                          <w:sz w:val="36"/>
+                          <w:szCs w:val="36"/>
+                          <w:highlight w:val="red"/>
+                        </w:rPr>
+                        <w:t>Quiet</w:t>
+                      </w:r>
                     </w:p>
                     <w:p>
                       <w:pPr>
@@ -1490,6 +1773,16 @@
                           <w:szCs w:val="36"/>
                         </w:rPr>
                       </w:pPr>
+                      <w:r>
+                        <w:rPr>
+                          <w:rFonts w:hAnsi="Calibri"/>
+                          <w:color w:val="000000" w:themeColor="text1"/>
+                          <w:kern w:val="24"/>
+                          <w:sz w:val="36"/>
+                          <w:szCs w:val="36"/>
+                        </w:rPr>
+                        <w:t>Kind</w:t>
+                      </w:r>
                     </w:p>
                     <w:p>
                       <w:pPr>
@@ -3808,6 +4101,7 @@
   <w:style w:type="character" w:default="1" w:styleId="DefaultParagraphFont">
     <w:name w:val="Default Paragraph Font"/>
     <w:uiPriority w:val="1"/>
+    <w:semiHidden/>
     <w:unhideWhenUsed/>
   </w:style>
   <w:style w:type="table" w:default="1" w:styleId="TableNormal">
@@ -4883,15 +5177,6 @@
 </file>
 
 <file path=customXml/item1.xml><?xml version="1.0" encoding="utf-8"?>
-<?mso-contentType ?>
-<FormTemplates xmlns="http://schemas.microsoft.com/sharepoint/v3/contenttype/forms">
-  <Display>DocumentLibraryForm</Display>
-  <Edit>AssetEditForm</Edit>
-  <New>DocumentLibraryForm</New>
-</FormTemplates>
-</file>
-
-<file path=customXml/item2.xml><?xml version="1.0" encoding="utf-8"?>
 <ct:contentTypeSchema xmlns:ct="http://schemas.microsoft.com/office/2006/metadata/contentType" xmlns:ma="http://schemas.microsoft.com/office/2006/metadata/properties/metaAttributes" ct:_="" ma:_="" ma:contentTypeName="TemplateFile" ma:contentTypeID="0x0101006EDDDB5EE6D98C44930B742096920B300400F5B6D36B3EF94B4E9A635CDF2A18F5B8" ma:contentTypeVersion="72" ma:contentTypeDescription="Create a new document." ma:contentTypeScope="" ma:versionID="a23e56308344d904b51738559c3d67c9">
   <xsd:schema xmlns:xsd="http://www.w3.org/2001/XMLSchema" xmlns:xs="http://www.w3.org/2001/XMLSchema" xmlns:p="http://schemas.microsoft.com/office/2006/metadata/properties" xmlns:ns2="4873beb7-5857-4685-be1f-d57550cc96cc" targetNamespace="http://schemas.microsoft.com/office/2006/metadata/properties" ma:root="true" ma:fieldsID="cd0908cc4600e77bf5da051303e00c8d" ns2:_="">
     <xsd:import namespace="4873beb7-5857-4685-be1f-d57550cc96cc"/>
@@ -5929,6 +6214,15 @@
     <xs:element name="TermId" type="xs:string"/>
   </xs:schema>
 </ct:contentTypeSchema>
+</file>
+
+<file path=customXml/item2.xml><?xml version="1.0" encoding="utf-8"?>
+<?mso-contentType ?>
+<FormTemplates xmlns="http://schemas.microsoft.com/sharepoint/v3/contenttype/forms">
+  <Display>DocumentLibraryForm</Display>
+  <Edit>AssetEditForm</Edit>
+  <New>DocumentLibraryForm</New>
+</FormTemplates>
 </file>
 
 <file path=customXml/item3.xml><?xml version="1.0" encoding="utf-8"?>
@@ -6068,14 +6362,6 @@
 </file>
 
 <file path=customXml/itemProps1.xml><?xml version="1.0" encoding="utf-8"?>
-<ds:datastoreItem xmlns:ds="http://schemas.openxmlformats.org/officeDocument/2006/customXml" ds:itemID="{C01C3C56-10DB-49F7-B061-44D8728D078A}">
-  <ds:schemaRefs>
-    <ds:schemaRef ds:uri="http://schemas.microsoft.com/sharepoint/v3/contenttype/forms"/>
-  </ds:schemaRefs>
-</ds:datastoreItem>
-</file>
-
-<file path=customXml/itemProps2.xml><?xml version="1.0" encoding="utf-8"?>
 <ds:datastoreItem xmlns:ds="http://schemas.openxmlformats.org/officeDocument/2006/customXml" ds:itemID="{4B3A7E92-E05A-4924-9E8A-9F6659E5855B}">
   <ds:schemaRefs>
     <ds:schemaRef ds:uri="http://schemas.microsoft.com/office/2006/metadata/contentType"/>
@@ -6093,6 +6379,14 @@
 </ds:datastoreItem>
 </file>
 
+<file path=customXml/itemProps2.xml><?xml version="1.0" encoding="utf-8"?>
+<ds:datastoreItem xmlns:ds="http://schemas.openxmlformats.org/officeDocument/2006/customXml" ds:itemID="{C01C3C56-10DB-49F7-B061-44D8728D078A}">
+  <ds:schemaRefs>
+    <ds:schemaRef ds:uri="http://schemas.microsoft.com/sharepoint/v3/contenttype/forms"/>
+  </ds:schemaRefs>
+</ds:datastoreItem>
+</file>
+
 <file path=customXml/itemProps3.xml><?xml version="1.0" encoding="utf-8"?>
 <ds:datastoreItem xmlns:ds="http://schemas.openxmlformats.org/officeDocument/2006/customXml" ds:itemID="{7FBDB1CC-CEFB-4E46-8174-1F0AA0D30B24}">
   <ds:schemaRefs>

</xml_diff>